<commit_message>
13 September 2024/ SLL Questions
</commit_message>
<xml_diff>
--- a/04. Linked List/01. Questions on Linked Lists/SLL Assignment.docx
+++ b/04. Linked List/01. Questions on Linked Lists/SLL Assignment.docx
@@ -614,6 +614,7 @@
       <w:r>
         <w:rPr>
           <w:rFonts w:ascii="Times New Roman" w:eastAsia="Times New Roman" w:hAnsi="Times New Roman" w:cs="Times New Roman"/>
+          <w:highlight w:val="red"/>
           <w:lang w:eastAsia="en-IN"/>
         </w:rPr>
         <w:t>Remove duplicate nodes from a sorted linked list.</w:t>
@@ -628,12 +629,14 @@
         <w:spacing w:before="100" w:beforeAutospacing="1" w:after="100" w:afterAutospacing="1" w:line="240" w:lineRule="auto"/>
         <w:rPr>
           <w:rFonts w:ascii="Times New Roman" w:eastAsia="Times New Roman" w:hAnsi="Times New Roman" w:cs="Times New Roman"/>
-          <w:lang w:eastAsia="en-IN"/>
-        </w:rPr>
-      </w:pPr>
-      <w:r>
-        <w:rPr>
-          <w:rFonts w:ascii="Times New Roman" w:eastAsia="Times New Roman" w:hAnsi="Times New Roman" w:cs="Times New Roman"/>
+          <w:highlight w:val="red"/>
+          <w:lang w:eastAsia="en-IN"/>
+        </w:rPr>
+      </w:pPr>
+      <w:r>
+        <w:rPr>
+          <w:rFonts w:ascii="Times New Roman" w:eastAsia="Times New Roman" w:hAnsi="Times New Roman" w:cs="Times New Roman"/>
+          <w:highlight w:val="red"/>
           <w:lang w:eastAsia="en-IN"/>
         </w:rPr>
         <w:t>Remove duplicate nodes from an unsorted linked list.</w:t>
@@ -658,12 +661,14 @@
         <w:spacing w:before="100" w:beforeAutospacing="1" w:after="100" w:afterAutospacing="1" w:line="240" w:lineRule="auto"/>
         <w:rPr>
           <w:rFonts w:ascii="Times New Roman" w:eastAsia="Times New Roman" w:hAnsi="Times New Roman" w:cs="Times New Roman"/>
-          <w:lang w:eastAsia="en-IN"/>
-        </w:rPr>
-      </w:pPr>
-      <w:r>
-        <w:rPr>
-          <w:rFonts w:ascii="Times New Roman" w:eastAsia="Times New Roman" w:hAnsi="Times New Roman" w:cs="Times New Roman"/>
+          <w:highlight w:val="red"/>
+          <w:lang w:eastAsia="en-IN"/>
+        </w:rPr>
+      </w:pPr>
+      <w:r>
+        <w:rPr>
+          <w:rFonts w:ascii="Times New Roman" w:eastAsia="Times New Roman" w:hAnsi="Times New Roman" w:cs="Times New Roman"/>
+          <w:highlight w:val="red"/>
           <w:lang w:eastAsia="en-IN"/>
         </w:rPr>
         <w:t>Splitting the List:</w:t>
@@ -671,6 +676,7 @@
       <w:r>
         <w:rPr>
           <w:rFonts w:ascii="Times New Roman" w:eastAsia="Times New Roman" w:hAnsi="Times New Roman" w:cs="Times New Roman"/>
+          <w:highlight w:val="red"/>
           <w:lang w:eastAsia="en-IN"/>
         </w:rPr>
         <w:t xml:space="preserve"> </w:t>
@@ -678,6 +684,7 @@
       <w:r>
         <w:rPr>
           <w:rFonts w:ascii="Times New Roman" w:eastAsia="Times New Roman" w:hAnsi="Times New Roman" w:cs="Times New Roman"/>
+          <w:highlight w:val="red"/>
           <w:lang w:eastAsia="en-IN"/>
         </w:rPr>
         <w:t>Split the linked list into two halves.</w:t>
@@ -760,12 +767,14 @@
         <w:spacing w:before="100" w:beforeAutospacing="1" w:after="100" w:afterAutospacing="1" w:line="240" w:lineRule="auto"/>
         <w:rPr>
           <w:rFonts w:ascii="Times New Roman" w:eastAsia="Times New Roman" w:hAnsi="Times New Roman" w:cs="Times New Roman"/>
-          <w:lang w:eastAsia="en-IN"/>
-        </w:rPr>
-      </w:pPr>
-      <w:r>
-        <w:rPr>
-          <w:rFonts w:ascii="Times New Roman" w:eastAsia="Times New Roman" w:hAnsi="Times New Roman" w:cs="Times New Roman"/>
+          <w:highlight w:val="red"/>
+          <w:lang w:eastAsia="en-IN"/>
+        </w:rPr>
+      </w:pPr>
+      <w:r>
+        <w:rPr>
+          <w:rFonts w:ascii="Times New Roman" w:eastAsia="Times New Roman" w:hAnsi="Times New Roman" w:cs="Times New Roman"/>
+          <w:highlight w:val="red"/>
           <w:lang w:eastAsia="en-IN"/>
         </w:rPr>
         <w:t>Deleting the Entire List:</w:t>
@@ -773,6 +782,7 @@
       <w:r>
         <w:rPr>
           <w:rFonts w:ascii="Times New Roman" w:eastAsia="Times New Roman" w:hAnsi="Times New Roman" w:cs="Times New Roman"/>
+          <w:highlight w:val="red"/>
           <w:lang w:eastAsia="en-IN"/>
         </w:rPr>
         <w:t xml:space="preserve"> </w:t>
@@ -780,6 +790,7 @@
       <w:r>
         <w:rPr>
           <w:rFonts w:ascii="Times New Roman" w:eastAsia="Times New Roman" w:hAnsi="Times New Roman" w:cs="Times New Roman"/>
+          <w:highlight w:val="red"/>
           <w:lang w:eastAsia="en-IN"/>
         </w:rPr>
         <w:t>Delete all nodes and free up memory.</w:t>

</xml_diff>